<commit_message>
Updated assignment documents to official version
</commit_message>
<xml_diff>
--- a/pa1/doc/PA1.docx
+++ b/pa1/doc/PA1.docx
@@ -351,7 +351,13 @@
         </w:numPr>
       </w:pPr>
       <w:r>
-        <w:t>Examples:</w:t>
+        <w:t>Examples</w:t>
+      </w:r>
+      <w:r>
+        <w:t xml:space="preserve"> (on a Linux terminal)</w:t>
+      </w:r>
+      <w:r>
+        <w:t>:</w:t>
       </w:r>
     </w:p>
     <w:p>
@@ -361,14 +367,18 @@
           <w:ilvl w:val="1"/>
           <w:numId w:val="7"/>
         </w:numPr>
+        <w:jc w:val="left"/>
       </w:pPr>
       <w:proofErr w:type="gramStart"/>
       <w:r>
-        <w:t>./</w:t>
+        <w:t xml:space="preserve"># </w:t>
+      </w:r>
+      <w:r>
+        <w:t>.</w:t>
       </w:r>
       <w:proofErr w:type="gramEnd"/>
       <w:r>
-        <w:t>&lt;</w:t>
+        <w:t>/&lt;</w:t>
       </w:r>
       <w:proofErr w:type="spellStart"/>
       <w:r>
@@ -376,11 +386,20 @@
       </w:r>
       <w:proofErr w:type="spellEnd"/>
       <w:r>
-        <w:t>&gt; “CREATE DATABASE</w:t>
-      </w:r>
-      <w:r>
-        <w:tab/>
-        <w:t>&lt;</w:t>
+        <w:t xml:space="preserve">&gt; </w:t>
+      </w:r>
+      <w:r>
+        <w:t>&lt;enter&gt;</w:t>
+      </w:r>
+      <w:r>
+        <w:br/>
+        <w:t xml:space="preserve"># </w:t>
+      </w:r>
+      <w:r>
+        <w:t>CREATE DATABASE</w:t>
+      </w:r>
+      <w:r>
+        <w:t xml:space="preserve"> </w:t>
       </w:r>
       <w:proofErr w:type="spellStart"/>
       <w:r>
@@ -388,13 +407,19 @@
       </w:r>
       <w:proofErr w:type="spellEnd"/>
       <w:r>
+        <w:t xml:space="preserve"> &lt;enter</w:t>
+      </w:r>
+      <w:r>
         <w:t>&gt;</w:t>
       </w:r>
       <w:r>
         <w:t>;</w:t>
       </w:r>
       <w:r>
-        <w:t xml:space="preserve">” </w:t>
+        <w:t xml:space="preserve"> &lt;ctrl + d&gt;</w:t>
+      </w:r>
+      <w:r>
+        <w:t xml:space="preserve"> </w:t>
       </w:r>
     </w:p>
     <w:p>
@@ -462,16 +487,13 @@
       </w:r>
       <w:proofErr w:type="spellEnd"/>
       <w:r>
-        <w:t>/cs457/pa1/&lt;</w:t>
+        <w:t>/cs457/pa1/</w:t>
       </w:r>
       <w:proofErr w:type="spellStart"/>
       <w:r>
         <w:t>db_name</w:t>
       </w:r>
       <w:proofErr w:type="spellEnd"/>
-      <w:r>
-        <w:t>&gt;</w:t>
-      </w:r>
     </w:p>
     <w:p>
       <w:pPr>
@@ -480,14 +502,18 @@
           <w:ilvl w:val="1"/>
           <w:numId w:val="7"/>
         </w:numPr>
+        <w:jc w:val="left"/>
       </w:pPr>
       <w:proofErr w:type="gramStart"/>
       <w:r>
-        <w:t>./</w:t>
+        <w:t xml:space="preserve"># </w:t>
+      </w:r>
+      <w:r>
+        <w:t>.</w:t>
       </w:r>
       <w:proofErr w:type="gramEnd"/>
       <w:r>
-        <w:t>&lt;</w:t>
+        <w:t>/&lt;</w:t>
       </w:r>
       <w:proofErr w:type="spellStart"/>
       <w:r>
@@ -495,7 +521,14 @@
       </w:r>
       <w:proofErr w:type="spellEnd"/>
       <w:r>
-        <w:t>&gt; “</w:t>
+        <w:t xml:space="preserve">&gt; </w:t>
+      </w:r>
+      <w:r>
+        <w:t>&lt;enter&gt;</w:t>
+      </w:r>
+      <w:r>
+        <w:br/>
+        <w:t xml:space="preserve"># </w:t>
       </w:r>
       <w:r>
         <w:t xml:space="preserve">USE </w:t>
@@ -504,7 +537,14 @@
         <w:t>db_1</w:t>
       </w:r>
       <w:r>
-        <w:t xml:space="preserve">; CREATE TABLE </w:t>
+        <w:t xml:space="preserve">; </w:t>
+      </w:r>
+      <w:r>
+        <w:br/>
+        <w:t xml:space="preserve"># </w:t>
+      </w:r>
+      <w:r>
+        <w:t xml:space="preserve">CREATE TABLE </w:t>
       </w:r>
       <w:proofErr w:type="spellStart"/>
       <w:r>
@@ -520,7 +560,18 @@
       </w:r>
       <w:proofErr w:type="spellEnd"/>
       <w:r>
-        <w:t>, a2 char(9));”</w:t>
+        <w:t>, a2 char(9));</w:t>
+      </w:r>
+      <w:r>
+        <w:t xml:space="preserve"> &lt;</w:t>
+      </w:r>
+      <w:proofErr w:type="spellStart"/>
+      <w:r>
+        <w:t>ctrl+d</w:t>
+      </w:r>
+      <w:proofErr w:type="spellEnd"/>
+      <w:r>
+        <w:t>&gt;</w:t>
       </w:r>
     </w:p>
     <w:p>
@@ -568,83 +619,6 @@
         <w:t>test_tbl</w:t>
       </w:r>
       <w:proofErr w:type="spellEnd"/>
-    </w:p>
-    <w:p>
-      <w:pPr>
-        <w:pStyle w:val="ListParagraph"/>
-        <w:numPr>
-          <w:ilvl w:val="1"/>
-          <w:numId w:val="7"/>
-        </w:numPr>
-      </w:pPr>
-      <w:proofErr w:type="gramStart"/>
-      <w:r>
-        <w:t>./</w:t>
-      </w:r>
-      <w:proofErr w:type="gramEnd"/>
-      <w:r>
-        <w:t>&lt;</w:t>
-      </w:r>
-      <w:proofErr w:type="spellStart"/>
-      <w:r>
-        <w:t>your_program</w:t>
-      </w:r>
-      <w:proofErr w:type="spellEnd"/>
-      <w:r>
-        <w:t xml:space="preserve">&gt; “USE </w:t>
-      </w:r>
-      <w:r>
-        <w:t>db_1</w:t>
-      </w:r>
-      <w:r>
-        <w:t xml:space="preserve">; SELECT * FROM </w:t>
-      </w:r>
-      <w:r>
-        <w:t>test_tbl</w:t>
-      </w:r>
-      <w:r>
-        <w:t>;”</w:t>
-      </w:r>
-    </w:p>
-    <w:p>
-      <w:pPr>
-        <w:pStyle w:val="ListParagraph"/>
-        <w:numPr>
-          <w:ilvl w:val="2"/>
-          <w:numId w:val="7"/>
-        </w:numPr>
-      </w:pPr>
-      <w:r>
-        <w:t>The term should output the column headers like the following:</w:t>
-      </w:r>
-    </w:p>
-    <w:p>
-      <w:pPr>
-        <w:pStyle w:val="ListParagraph"/>
-        <w:numPr>
-          <w:ilvl w:val="3"/>
-          <w:numId w:val="7"/>
-        </w:numPr>
-      </w:pPr>
-      <w:r>
-        <w:t>a1(</w:t>
-      </w:r>
-      <w:proofErr w:type="spellStart"/>
-      <w:r>
-        <w:t>int</w:t>
-      </w:r>
-      <w:proofErr w:type="spellEnd"/>
-      <w:r>
-        <w:t>) | a2(</w:t>
-      </w:r>
-      <w:proofErr w:type="gramStart"/>
-      <w:r>
-        <w:t>char(</w:t>
-      </w:r>
-      <w:proofErr w:type="gramEnd"/>
-      <w:r>
-        <w:t>9))</w:t>
-      </w:r>
     </w:p>
     <w:p>
       <w:pPr>
@@ -848,6 +822,108 @@
     </w:p>
     <w:p>
       <w:pPr>
+        <w:pStyle w:val="ListParagraph"/>
+        <w:numPr>
+          <w:ilvl w:val="1"/>
+          <w:numId w:val="9"/>
+        </w:numPr>
+        <w:rPr>
+          <w:rStyle w:val="basetext"/>
+          <w:rFonts w:asciiTheme="minorHAnsi" w:hAnsiTheme="minorHAnsi"/>
+          <w:sz w:val="22"/>
+        </w:rPr>
+      </w:pPr>
+      <w:r>
+        <w:rPr>
+          <w:rStyle w:val="basetext"/>
+          <w:rFonts w:asciiTheme="minorHAnsi" w:hAnsiTheme="minorHAnsi"/>
+          <w:sz w:val="22"/>
+        </w:rPr>
+        <w:t xml:space="preserve">You don’t need to parse the comment lines (i.e., starting with “- </w:t>
+      </w:r>
+      <w:proofErr w:type="gramStart"/>
+      <w:r>
+        <w:rPr>
+          <w:rStyle w:val="basetext"/>
+          <w:rFonts w:asciiTheme="minorHAnsi" w:hAnsiTheme="minorHAnsi"/>
+          <w:sz w:val="22"/>
+        </w:rPr>
+        <w:t>-“</w:t>
+      </w:r>
+      <w:proofErr w:type="gramEnd"/>
+      <w:r>
+        <w:rPr>
+          <w:rStyle w:val="basetext"/>
+          <w:rFonts w:asciiTheme="minorHAnsi" w:hAnsiTheme="minorHAnsi"/>
+          <w:sz w:val="22"/>
+        </w:rPr>
+        <w:t>)</w:t>
+      </w:r>
+    </w:p>
+    <w:p>
+      <w:pPr>
+        <w:pStyle w:val="ListParagraph"/>
+        <w:numPr>
+          <w:ilvl w:val="1"/>
+          <w:numId w:val="9"/>
+        </w:numPr>
+        <w:rPr>
+          <w:rStyle w:val="basetext"/>
+          <w:rFonts w:asciiTheme="minorHAnsi" w:hAnsiTheme="minorHAnsi"/>
+          <w:sz w:val="22"/>
+        </w:rPr>
+      </w:pPr>
+      <w:r>
+        <w:rPr>
+          <w:rStyle w:val="basetext"/>
+          <w:rFonts w:asciiTheme="minorHAnsi" w:hAnsiTheme="minorHAnsi"/>
+          <w:sz w:val="22"/>
+        </w:rPr>
+        <w:t xml:space="preserve">We </w:t>
+      </w:r>
+      <w:r>
+        <w:rPr>
+          <w:rStyle w:val="basetext"/>
+          <w:rFonts w:asciiTheme="minorHAnsi" w:hAnsiTheme="minorHAnsi"/>
+          <w:sz w:val="22"/>
+        </w:rPr>
+        <w:t xml:space="preserve">will not </w:t>
+      </w:r>
+      <w:bookmarkStart w:id="0" w:name="_GoBack"/>
+      <w:bookmarkEnd w:id="0"/>
+      <w:r>
+        <w:rPr>
+          <w:rStyle w:val="basetext"/>
+          <w:rFonts w:asciiTheme="minorHAnsi" w:hAnsiTheme="minorHAnsi"/>
+          <w:sz w:val="22"/>
+        </w:rPr>
+        <w:t>to test your programs with any other scripts/commends</w:t>
+      </w:r>
+    </w:p>
+    <w:p>
+      <w:pPr>
+        <w:pStyle w:val="ListParagraph"/>
+        <w:numPr>
+          <w:ilvl w:val="2"/>
+          <w:numId w:val="9"/>
+        </w:numPr>
+        <w:rPr>
+          <w:rStyle w:val="basetext"/>
+          <w:rFonts w:asciiTheme="minorHAnsi" w:hAnsiTheme="minorHAnsi"/>
+          <w:sz w:val="22"/>
+        </w:rPr>
+      </w:pPr>
+      <w:r>
+        <w:rPr>
+          <w:rStyle w:val="basetext"/>
+          <w:rFonts w:asciiTheme="minorHAnsi" w:hAnsiTheme="minorHAnsi"/>
+          <w:sz w:val="22"/>
+        </w:rPr>
+        <w:t xml:space="preserve">It’s always good to consider more corners cases </w:t>
+      </w:r>
+    </w:p>
+    <w:p>
+      <w:pPr>
         <w:rPr>
           <w:rStyle w:val="basetext"/>
           <w:rFonts w:asciiTheme="minorHAnsi" w:eastAsiaTheme="majorEastAsia" w:hAnsiTheme="minorHAnsi" w:cstheme="majorBidi"/>
@@ -902,55 +978,7 @@
           <w:rFonts w:asciiTheme="minorHAnsi" w:hAnsiTheme="minorHAnsi"/>
           <w:sz w:val="22"/>
         </w:rPr>
-        <w:t>Design document</w:t>
-      </w:r>
-      <w:r>
-        <w:rPr>
-          <w:rStyle w:val="basetext"/>
-          <w:rFonts w:asciiTheme="minorHAnsi" w:hAnsiTheme="minorHAnsi"/>
-          <w:sz w:val="22"/>
-        </w:rPr>
-        <w:t xml:space="preserve"> that </w:t>
-      </w:r>
-      <w:r>
-        <w:rPr>
-          <w:rStyle w:val="basetext"/>
-          <w:rFonts w:asciiTheme="minorHAnsi" w:hAnsiTheme="minorHAnsi"/>
-          <w:sz w:val="22"/>
-        </w:rPr>
-        <w:t>clarif</w:t>
-      </w:r>
-      <w:r>
-        <w:rPr>
-          <w:rStyle w:val="basetext"/>
-          <w:rFonts w:asciiTheme="minorHAnsi" w:hAnsiTheme="minorHAnsi"/>
-          <w:sz w:val="22"/>
-        </w:rPr>
-        <w:t>ies</w:t>
-      </w:r>
-      <w:r>
-        <w:rPr>
-          <w:rStyle w:val="basetext"/>
-          <w:rFonts w:asciiTheme="minorHAnsi" w:hAnsiTheme="minorHAnsi"/>
-          <w:sz w:val="22"/>
-        </w:rPr>
-        <w:t xml:space="preserve"> the followings: (</w:t>
-      </w:r>
-      <w:r>
-        <w:rPr>
-          <w:rStyle w:val="basetext"/>
-          <w:rFonts w:asciiTheme="minorHAnsi" w:hAnsiTheme="minorHAnsi"/>
-          <w:sz w:val="22"/>
-        </w:rPr>
-        <w:t>10 points</w:t>
-      </w:r>
-      <w:r>
-        <w:rPr>
-          <w:rStyle w:val="basetext"/>
-          <w:rFonts w:asciiTheme="minorHAnsi" w:hAnsiTheme="minorHAnsi"/>
-          <w:sz w:val="22"/>
-        </w:rPr>
-        <w:t>)</w:t>
+        <w:t>This assignment can be completed by a group of 1-3 students</w:t>
       </w:r>
     </w:p>
     <w:p>
@@ -972,7 +1000,77 @@
           <w:rFonts w:asciiTheme="minorHAnsi" w:hAnsiTheme="minorHAnsi"/>
           <w:sz w:val="22"/>
         </w:rPr>
-        <w:t>How your program organizes multiple databases</w:t>
+        <w:t>All group members will receive the same score</w:t>
+      </w:r>
+    </w:p>
+    <w:p>
+      <w:pPr>
+        <w:pStyle w:val="ListParagraph"/>
+        <w:numPr>
+          <w:ilvl w:val="0"/>
+          <w:numId w:val="10"/>
+        </w:numPr>
+        <w:rPr>
+          <w:rStyle w:val="basetext"/>
+          <w:rFonts w:asciiTheme="minorHAnsi" w:hAnsiTheme="minorHAnsi"/>
+          <w:sz w:val="22"/>
+        </w:rPr>
+      </w:pPr>
+      <w:r>
+        <w:rPr>
+          <w:rStyle w:val="basetext"/>
+          <w:rFonts w:asciiTheme="minorHAnsi" w:hAnsiTheme="minorHAnsi"/>
+          <w:sz w:val="22"/>
+        </w:rPr>
+        <w:t>Design document</w:t>
+      </w:r>
+      <w:r>
+        <w:rPr>
+          <w:rStyle w:val="basetext"/>
+          <w:rFonts w:asciiTheme="minorHAnsi" w:hAnsiTheme="minorHAnsi"/>
+          <w:sz w:val="22"/>
+        </w:rPr>
+        <w:t xml:space="preserve"> that </w:t>
+      </w:r>
+      <w:r>
+        <w:rPr>
+          <w:rStyle w:val="basetext"/>
+          <w:rFonts w:asciiTheme="minorHAnsi" w:hAnsiTheme="minorHAnsi"/>
+          <w:sz w:val="22"/>
+        </w:rPr>
+        <w:t>clarif</w:t>
+      </w:r>
+      <w:r>
+        <w:rPr>
+          <w:rStyle w:val="basetext"/>
+          <w:rFonts w:asciiTheme="minorHAnsi" w:hAnsiTheme="minorHAnsi"/>
+          <w:sz w:val="22"/>
+        </w:rPr>
+        <w:t>ies</w:t>
+      </w:r>
+      <w:r>
+        <w:rPr>
+          <w:rStyle w:val="basetext"/>
+          <w:rFonts w:asciiTheme="minorHAnsi" w:hAnsiTheme="minorHAnsi"/>
+          <w:sz w:val="22"/>
+        </w:rPr>
+        <w:t xml:space="preserve"> the followings: (</w:t>
+      </w:r>
+      <w:r>
+        <w:rPr>
+          <w:rStyle w:val="basetext"/>
+          <w:rFonts w:asciiTheme="minorHAnsi" w:hAnsiTheme="minorHAnsi"/>
+          <w:sz w:val="22"/>
+        </w:rPr>
+        <w:t>10 points</w:t>
+      </w:r>
+      <w:r>
+        <w:rPr>
+          <w:rStyle w:val="basetext"/>
+          <w:rFonts w:asciiTheme="minorHAnsi" w:hAnsiTheme="minorHAnsi"/>
+          <w:sz w:val="22"/>
+        </w:rPr>
+        <w:t>)</w:t>
       </w:r>
     </w:p>
     <w:p>
@@ -994,7 +1092,7 @@
           <w:rFonts w:asciiTheme="minorHAnsi" w:hAnsiTheme="minorHAnsi"/>
           <w:sz w:val="22"/>
         </w:rPr>
-        <w:t xml:space="preserve">How your program manages multiple tables </w:t>
+        <w:t>How your program organizes multiple databases</w:t>
       </w:r>
     </w:p>
     <w:p>
@@ -1016,6 +1114,28 @@
           <w:rFonts w:asciiTheme="minorHAnsi" w:hAnsiTheme="minorHAnsi"/>
           <w:sz w:val="22"/>
         </w:rPr>
+        <w:t xml:space="preserve">How your program manages multiple tables </w:t>
+      </w:r>
+    </w:p>
+    <w:p>
+      <w:pPr>
+        <w:pStyle w:val="ListParagraph"/>
+        <w:numPr>
+          <w:ilvl w:val="1"/>
+          <w:numId w:val="10"/>
+        </w:numPr>
+        <w:rPr>
+          <w:rStyle w:val="basetext"/>
+          <w:rFonts w:asciiTheme="minorHAnsi" w:hAnsiTheme="minorHAnsi"/>
+          <w:sz w:val="22"/>
+        </w:rPr>
+      </w:pPr>
+      <w:r>
+        <w:rPr>
+          <w:rStyle w:val="basetext"/>
+          <w:rFonts w:asciiTheme="minorHAnsi" w:hAnsiTheme="minorHAnsi"/>
+          <w:sz w:val="22"/>
+        </w:rPr>
         <w:t>At a very high level, ho</w:t>
       </w:r>
       <w:r>
@@ -1190,8 +1310,6 @@
           <w:sz w:val="22"/>
         </w:rPr>
       </w:pPr>
-      <w:bookmarkStart w:id="0" w:name="_GoBack"/>
-      <w:bookmarkEnd w:id="0"/>
       <w:r>
         <w:rPr>
           <w:rStyle w:val="basetext"/>
@@ -1416,6 +1534,36 @@
           <w:sz w:val="22"/>
         </w:rPr>
         <w:t>&gt;_pa1</w:t>
+      </w:r>
+    </w:p>
+    <w:p>
+      <w:pPr>
+        <w:pStyle w:val="ListParagraph"/>
+        <w:numPr>
+          <w:ilvl w:val="0"/>
+          <w:numId w:val="11"/>
+        </w:numPr>
+        <w:rPr>
+          <w:rStyle w:val="basetext"/>
+          <w:rFonts w:asciiTheme="minorHAnsi" w:hAnsiTheme="minorHAnsi"/>
+          <w:sz w:val="22"/>
+        </w:rPr>
+      </w:pPr>
+      <w:r>
+        <w:rPr>
+          <w:rStyle w:val="basetext"/>
+          <w:rFonts w:asciiTheme="minorHAnsi" w:hAnsiTheme="minorHAnsi"/>
+          <w:sz w:val="22"/>
+        </w:rPr>
+        <w:t xml:space="preserve">Each group member should submit his/her own copy of the </w:t>
+      </w:r>
+      <w:r>
+        <w:rPr>
+          <w:rStyle w:val="basetext"/>
+          <w:rFonts w:asciiTheme="minorHAnsi" w:hAnsiTheme="minorHAnsi"/>
+          <w:sz w:val="22"/>
+        </w:rPr>
+        <w:t>package</w:t>
       </w:r>
     </w:p>
     <w:p>
@@ -1912,7 +2060,7 @@
         <w:rFonts w:ascii="Courier New" w:hAnsi="Courier New" w:cs="Courier New" w:hint="default"/>
       </w:rPr>
     </w:lvl>
-    <w:lvl w:ilvl="2" w:tplc="04090005" w:tentative="1">
+    <w:lvl w:ilvl="2" w:tplc="04090005">
       <w:start w:val="1"/>
       <w:numFmt w:val="bullet"/>
       <w:lvlText w:val=""/>
@@ -3223,10 +3371,6 @@
     <w:lsdException w:name="Book Title" w:uiPriority="33" w:qFormat="1"/>
     <w:lsdException w:name="Bibliography" w:semiHidden="1" w:uiPriority="37" w:unhideWhenUsed="1"/>
     <w:lsdException w:name="TOC Heading" w:semiHidden="1" w:uiPriority="39" w:unhideWhenUsed="1" w:qFormat="1"/>
-    <w:lsdException w:name="Grid Table Light" w:semiHidden="1" w:unhideWhenUsed="1"/>
-    <w:lsdException w:name="Grid Table 1 Light" w:semiHidden="1" w:unhideWhenUsed="1"/>
-    <w:lsdException w:name="Grid Table 2" w:semiHidden="1" w:unhideWhenUsed="1"/>
-    <w:lsdException w:name="Grid Table 3" w:semiHidden="1" w:unhideWhenUsed="1"/>
     <w:lsdException w:name="Grid Table 4" w:uiPriority="49"/>
     <w:lsdException w:name="Grid Table 5 Dark" w:uiPriority="50"/>
     <w:lsdException w:name="Grid Table 6 Colorful" w:uiPriority="51"/>
@@ -3385,6 +3529,7 @@
   <w:style w:type="character" w:default="1" w:styleId="DefaultParagraphFont">
     <w:name w:val="Default Paragraph Font"/>
     <w:uiPriority w:val="1"/>
+    <w:semiHidden/>
     <w:unhideWhenUsed/>
   </w:style>
   <w:style w:type="table" w:default="1" w:styleId="TableNormal">
@@ -4098,7 +4243,7 @@
 </file>
 
 <file path=customXml/itemProps1.xml><?xml version="1.0" encoding="utf-8"?>
-<ds:datastoreItem xmlns:ds="http://schemas.openxmlformats.org/officeDocument/2006/customXml" ds:itemID="{27E46F93-836F-47FB-8D89-11E7E5B6708F}">
+<ds:datastoreItem xmlns:ds="http://schemas.openxmlformats.org/officeDocument/2006/customXml" ds:itemID="{07EC4B46-3A45-4D0D-82AA-A985224C4E00}">
   <ds:schemaRefs>
     <ds:schemaRef ds:uri="http://schemas.openxmlformats.org/officeDocument/2006/bibliography"/>
   </ds:schemaRefs>

</xml_diff>